<commit_message>
Testes - Execução dos casos de teste [US12]
</commit_message>
<xml_diff>
--- a/Engenharia/Engenharia de Testes/Funcionalidades/Visualizar Descrições e Exemplos de PNs/[US12] - Visualização de Descrição e Exemplos de Cada Item do Plano de Negocio.docx
+++ b/Engenharia/Engenharia de Testes/Funcionalidades/Visualizar Descrições e Exemplos de PNs/[US12] - Visualização de Descrição e Exemplos de Cada Item do Plano de Negocio.docx
@@ -467,29 +467,6 @@
               <w:jc w:val="both"/>
             </w:pPr>
             <w:r>
-              <w:t>Nome da Empresa;</w:t>
-            </w:r>
-          </w:p>
-          <w:p>
-            <w:pPr>
-              <w:spacing w:after="0"/>
-              <w:jc w:val="both"/>
-            </w:pPr>
-            <w:proofErr w:type="spellStart"/>
-            <w:r>
-              <w:t>Email</w:t>
-            </w:r>
-            <w:proofErr w:type="spellEnd"/>
-            <w:r>
-              <w:t>;</w:t>
-            </w:r>
-          </w:p>
-          <w:p>
-            <w:pPr>
-              <w:spacing w:after="0"/>
-              <w:jc w:val="both"/>
-            </w:pPr>
-            <w:r>
               <w:t>Segmento de Cliente</w:t>
             </w:r>
             <w:r>
@@ -621,8 +598,13 @@
                 <w:highlight w:val="yellow"/>
               </w:rPr>
             </w:pPr>
-            <w:bookmarkStart w:id="0" w:name="_GoBack"/>
-            <w:bookmarkEnd w:id="0"/>
+            <w:r>
+              <w:rPr>
+                <w:color w:val="FF0000"/>
+                <w:highlight w:val="green"/>
+              </w:rPr>
+              <w:t>Aprovado</w:t>
+            </w:r>
           </w:p>
         </w:tc>
       </w:tr>
@@ -780,29 +762,6 @@
               <w:jc w:val="both"/>
             </w:pPr>
             <w:r>
-              <w:t>Nome da Empresa;</w:t>
-            </w:r>
-          </w:p>
-          <w:p>
-            <w:pPr>
-              <w:spacing w:after="0"/>
-              <w:jc w:val="both"/>
-            </w:pPr>
-            <w:proofErr w:type="spellStart"/>
-            <w:r>
-              <w:t>Email</w:t>
-            </w:r>
-            <w:proofErr w:type="spellEnd"/>
-            <w:r>
-              <w:t>;</w:t>
-            </w:r>
-          </w:p>
-          <w:p>
-            <w:pPr>
-              <w:spacing w:after="0"/>
-              <w:jc w:val="both"/>
-            </w:pPr>
-            <w:r>
               <w:t>Segmento de Clientes;</w:t>
             </w:r>
           </w:p>
@@ -928,6 +887,13 @@
                 <w:highlight w:val="yellow"/>
               </w:rPr>
             </w:pPr>
+            <w:r>
+              <w:rPr>
+                <w:color w:val="FF0000"/>
+                <w:highlight w:val="green"/>
+              </w:rPr>
+              <w:t>Aprovado</w:t>
+            </w:r>
           </w:p>
         </w:tc>
       </w:tr>
@@ -956,7 +922,6 @@
               <w:rPr>
                 <w:b/>
               </w:rPr>
-              <w:lastRenderedPageBreak/>
               <w:t>3</w:t>
             </w:r>
             <w:proofErr w:type="gramEnd"/>
@@ -1041,6 +1006,7 @@
               <w:rPr>
                 <w:b/>
               </w:rPr>
+              <w:lastRenderedPageBreak/>
               <w:t>Usuário deve ser do tipo: EMPREENDEDOR.</w:t>
             </w:r>
           </w:p>
@@ -1059,6 +1025,7 @@
               <w:jc w:val="both"/>
             </w:pPr>
             <w:r>
+              <w:lastRenderedPageBreak/>
               <w:t xml:space="preserve">Para plano em </w:t>
             </w:r>
             <w:r>
@@ -1083,29 +1050,6 @@
               <w:jc w:val="both"/>
             </w:pPr>
             <w:r>
-              <w:t>Nome da Empresa;</w:t>
-            </w:r>
-          </w:p>
-          <w:p>
-            <w:pPr>
-              <w:spacing w:after="0"/>
-              <w:jc w:val="both"/>
-            </w:pPr>
-            <w:proofErr w:type="spellStart"/>
-            <w:r>
-              <w:t>Email</w:t>
-            </w:r>
-            <w:proofErr w:type="spellEnd"/>
-            <w:r>
-              <w:t>;</w:t>
-            </w:r>
-          </w:p>
-          <w:p>
-            <w:pPr>
-              <w:spacing w:after="0"/>
-              <w:jc w:val="both"/>
-            </w:pPr>
-            <w:r>
               <w:t>Segmento de Clientes;</w:t>
             </w:r>
           </w:p>
@@ -1124,6 +1068,7 @@
               <w:jc w:val="both"/>
             </w:pPr>
             <w:r>
+              <w:lastRenderedPageBreak/>
               <w:t>Atividades Chave;</w:t>
             </w:r>
           </w:p>
@@ -1196,6 +1141,7 @@
               <w:jc w:val="both"/>
             </w:pPr>
             <w:r>
+              <w:lastRenderedPageBreak/>
               <w:t xml:space="preserve">Mostrar Modal com descrição e/ou exemplos sobre </w:t>
             </w:r>
             <w:r>
@@ -1222,6 +1168,13 @@
                 <w:highlight w:val="yellow"/>
               </w:rPr>
             </w:pPr>
+            <w:r>
+              <w:rPr>
+                <w:color w:val="FF0000"/>
+                <w:highlight w:val="green"/>
+              </w:rPr>
+              <w:t>Aprovado</w:t>
+            </w:r>
           </w:p>
         </w:tc>
       </w:tr>
@@ -1250,6 +1203,7 @@
               <w:rPr>
                 <w:b/>
               </w:rPr>
+              <w:lastRenderedPageBreak/>
               <w:t>4</w:t>
             </w:r>
             <w:proofErr w:type="gramEnd"/>
@@ -1460,36 +1414,6 @@
               <w:t>No Modal de informações, clicar no “X” (fechar modal);</w:t>
             </w:r>
           </w:p>
-          <w:p>
-            <w:pPr>
-              <w:spacing w:after="0"/>
-              <w:jc w:val="both"/>
-            </w:pPr>
-          </w:p>
-          <w:p>
-            <w:pPr>
-              <w:spacing w:after="0"/>
-              <w:jc w:val="both"/>
-            </w:pPr>
-          </w:p>
-          <w:p>
-            <w:pPr>
-              <w:spacing w:after="0"/>
-              <w:jc w:val="both"/>
-            </w:pPr>
-          </w:p>
-          <w:p>
-            <w:pPr>
-              <w:spacing w:after="0"/>
-              <w:jc w:val="both"/>
-            </w:pPr>
-          </w:p>
-          <w:p>
-            <w:pPr>
-              <w:spacing w:after="0"/>
-              <w:jc w:val="both"/>
-            </w:pPr>
-          </w:p>
         </w:tc>
         <w:tc>
           <w:tcPr>
@@ -1511,10 +1435,7 @@
               <w:t>m descrição e/ou exemplos sobre</w:t>
             </w:r>
             <w:r>
-              <w:t xml:space="preserve"> </w:t>
-            </w:r>
-            <w:r>
-              <w:t>dos campos</w:t>
+              <w:t xml:space="preserve"> dos campos</w:t>
             </w:r>
             <w:r>
               <w:t>;</w:t>
@@ -1537,6 +1458,13 @@
                 <w:highlight w:val="yellow"/>
               </w:rPr>
             </w:pPr>
+            <w:r>
+              <w:rPr>
+                <w:color w:val="FF0000"/>
+                <w:highlight w:val="green"/>
+              </w:rPr>
+              <w:t>Aprovado</w:t>
+            </w:r>
           </w:p>
         </w:tc>
       </w:tr>
@@ -1565,7 +1493,6 @@
               <w:rPr>
                 <w:b/>
               </w:rPr>
-              <w:lastRenderedPageBreak/>
               <w:t>5</w:t>
             </w:r>
             <w:proofErr w:type="gramEnd"/>
@@ -1650,19 +1577,7 @@
               <w:rPr>
                 <w:b/>
               </w:rPr>
-              <w:t xml:space="preserve">Usuário deve ser do tipo: </w:t>
-            </w:r>
-            <w:r>
-              <w:rPr>
-                <w:b/>
-              </w:rPr>
-              <w:t>GERENTE DE RELACIONAMENTO</w:t>
-            </w:r>
-            <w:r>
-              <w:rPr>
-                <w:b/>
-              </w:rPr>
-              <w:t>.</w:t>
+              <w:t>Usuário deve ser do tipo: GERENTE DE RELACIONAMENTO.</w:t>
             </w:r>
           </w:p>
         </w:tc>
@@ -1779,6 +1694,7 @@
               <w:jc w:val="both"/>
             </w:pPr>
             <w:r>
+              <w:lastRenderedPageBreak/>
               <w:t>Status da Avaliação;</w:t>
             </w:r>
           </w:p>
@@ -1812,6 +1728,7 @@
               <w:jc w:val="both"/>
             </w:pPr>
             <w:r>
+              <w:lastRenderedPageBreak/>
               <w:t>Mostrar Modal com descrição e/ou exemplos sobre dos campos;</w:t>
             </w:r>
           </w:p>
@@ -1832,6 +1749,15 @@
                 <w:highlight w:val="yellow"/>
               </w:rPr>
             </w:pPr>
+            <w:bookmarkStart w:id="0" w:name="_GoBack"/>
+            <w:bookmarkEnd w:id="0"/>
+            <w:r>
+              <w:rPr>
+                <w:color w:val="FF0000"/>
+                <w:highlight w:val="green"/>
+              </w:rPr>
+              <w:t>Aprovado</w:t>
+            </w:r>
           </w:p>
         </w:tc>
       </w:tr>
@@ -1860,6 +1786,7 @@
               <w:rPr>
                 <w:b/>
               </w:rPr>
+              <w:lastRenderedPageBreak/>
               <w:t>6</w:t>
             </w:r>
             <w:proofErr w:type="gramEnd"/>
@@ -1962,13 +1889,7 @@
               <w:jc w:val="both"/>
             </w:pPr>
             <w:r>
-              <w:t xml:space="preserve">Para plano em </w:t>
-            </w:r>
-            <w:r>
-              <w:t>PRÉ-AVALIAÇÃO</w:t>
-            </w:r>
-            <w:r>
-              <w:t>:</w:t>
+              <w:t>Para plano em PRÉ-AVALIAÇÃO:</w:t>
             </w:r>
           </w:p>
           <w:p>
@@ -2129,6 +2050,13 @@
                 <w:highlight w:val="yellow"/>
               </w:rPr>
             </w:pPr>
+            <w:r>
+              <w:rPr>
+                <w:color w:val="FF0000"/>
+                <w:highlight w:val="green"/>
+              </w:rPr>
+              <w:t>Aprovado</w:t>
+            </w:r>
           </w:p>
         </w:tc>
       </w:tr>
@@ -4103,7 +4031,7 @@
   <a:extraClrSchemeLst/>
   <a:extLst>
     <a:ext uri="{05A4C25C-085E-4340-85A3-A5531E510DB2}">
-      <thm15:themeFamily xmlns="" xmlns:thm15="http://schemas.microsoft.com/office/thememl/2012/main" name="Office Theme" id="{62F939B6-93AF-4DB8-9C6B-D6C7DFDC589F}" vid="{4A3C46E8-61CC-4603-A589-7422A47A8E4A}"/>
+      <thm15:themeFamily xmlns:thm15="http://schemas.microsoft.com/office/thememl/2012/main" xmlns="" name="Office Theme" id="{62F939B6-93AF-4DB8-9C6B-D6C7DFDC589F}" vid="{4A3C46E8-61CC-4603-A589-7422A47A8E4A}"/>
     </a:ext>
   </a:extLst>
 </a:theme>

</xml_diff>